<commit_message>
Update in document to configurate DAC
</commit_message>
<xml_diff>
--- a/STM32Cube/ADC_IT_Config/Configuration.docx
+++ b/STM32Cube/ADC_IT_Config/Configuration.docx
@@ -60,7 +60,6 @@
           <w:lang w:val="fr-FR"/>
         </w:rPr>
       </w:pPr>
-      <w:proofErr w:type="gramStart"/>
       <w:r>
         <w:rPr>
           <w:rFonts w:ascii="Consolas" w:hAnsi="Consolas" w:cs="Consolas"/>
@@ -69,9 +68,54 @@
           <w:szCs w:val="20"/>
           <w:lang w:val="fr-FR"/>
         </w:rPr>
-        <w:t>uint</w:t>
-      </w:r>
-      <w:proofErr w:type="gramEnd"/>
+        <w:t>uint32_t</w:t>
+      </w:r>
+      <w:r>
+        <w:rPr>
+          <w:rFonts w:ascii="Consolas" w:hAnsi="Consolas" w:cs="Consolas"/>
+          <w:color w:val="000000"/>
+          <w:sz w:val="20"/>
+          <w:szCs w:val="20"/>
+          <w:lang w:val="fr-FR"/>
+        </w:rPr>
+        <w:t xml:space="preserve"> </w:t>
+      </w:r>
+      <w:proofErr w:type="spellStart"/>
+      <w:r>
+        <w:rPr>
+          <w:rFonts w:ascii="Consolas" w:hAnsi="Consolas" w:cs="Consolas"/>
+          <w:color w:val="000000"/>
+          <w:sz w:val="20"/>
+          <w:szCs w:val="20"/>
+          <w:lang w:val="fr-FR"/>
+        </w:rPr>
+        <w:t>value_adc</w:t>
+      </w:r>
+      <w:proofErr w:type="spellEnd"/>
+      <w:r>
+        <w:rPr>
+          <w:rFonts w:ascii="Consolas" w:hAnsi="Consolas" w:cs="Consolas"/>
+          <w:color w:val="000000"/>
+          <w:sz w:val="20"/>
+          <w:szCs w:val="20"/>
+          <w:lang w:val="fr-FR"/>
+        </w:rPr>
+        <w:t xml:space="preserve"> = 0;</w:t>
+      </w:r>
+    </w:p>
+    <w:p>
+      <w:pPr>
+        <w:autoSpaceDE w:val="0"/>
+        <w:autoSpaceDN w:val="0"/>
+        <w:adjustRightInd w:val="0"/>
+        <w:spacing w:after="0" w:line="240" w:lineRule="auto"/>
+        <w:rPr>
+          <w:rFonts w:ascii="Consolas" w:hAnsi="Consolas" w:cs="Consolas"/>
+          <w:sz w:val="20"/>
+          <w:szCs w:val="20"/>
+          <w:lang w:val="fr-FR"/>
+        </w:rPr>
+      </w:pPr>
       <w:r>
         <w:rPr>
           <w:rFonts w:ascii="Consolas" w:hAnsi="Consolas" w:cs="Consolas"/>
@@ -80,7 +124,7 @@
           <w:szCs w:val="20"/>
           <w:lang w:val="fr-FR"/>
         </w:rPr>
-        <w:t>32_t</w:t>
+        <w:t>uint32_t</w:t>
       </w:r>
       <w:r>
         <w:rPr>
@@ -101,7 +145,7 @@
           <w:szCs w:val="20"/>
           <w:lang w:val="fr-FR"/>
         </w:rPr>
-        <w:t>value_adc</w:t>
+        <w:t>value_dac</w:t>
       </w:r>
       <w:proofErr w:type="spellEnd"/>
       <w:r>
@@ -128,7 +172,20 @@
           <w:lang w:val="fr-FR"/>
         </w:rPr>
       </w:pPr>
-      <w:proofErr w:type="gramStart"/>
+    </w:p>
+    <w:p>
+      <w:pPr>
+        <w:autoSpaceDE w:val="0"/>
+        <w:autoSpaceDN w:val="0"/>
+        <w:adjustRightInd w:val="0"/>
+        <w:spacing w:after="0" w:line="240" w:lineRule="auto"/>
+        <w:rPr>
+          <w:rFonts w:ascii="Consolas" w:hAnsi="Consolas" w:cs="Consolas"/>
+          <w:sz w:val="20"/>
+          <w:szCs w:val="20"/>
+          <w:lang w:val="fr-FR"/>
+        </w:rPr>
+      </w:pPr>
       <w:r>
         <w:rPr>
           <w:rFonts w:ascii="Consolas" w:hAnsi="Consolas" w:cs="Consolas"/>
@@ -137,19 +194,19 @@
           <w:szCs w:val="20"/>
           <w:lang w:val="fr-FR"/>
         </w:rPr>
-        <w:t>uint</w:t>
-      </w:r>
-      <w:proofErr w:type="gramEnd"/>
-      <w:r>
-        <w:rPr>
-          <w:rFonts w:ascii="Consolas" w:hAnsi="Consolas" w:cs="Consolas"/>
-          <w:color w:val="005032"/>
+        <w:t>uint16_t</w:t>
+      </w:r>
+      <w:r>
+        <w:rPr>
+          <w:rFonts w:ascii="Consolas" w:hAnsi="Consolas" w:cs="Consolas"/>
+          <w:color w:val="000000"/>
           <w:sz w:val="20"/>
           <w:szCs w:val="20"/>
           <w:lang w:val="fr-FR"/>
         </w:rPr>
-        <w:t>32_t</w:t>
-      </w:r>
+        <w:t xml:space="preserve"> </w:t>
+      </w:r>
+      <w:proofErr w:type="spellStart"/>
       <w:r>
         <w:rPr>
           <w:rFonts w:ascii="Consolas" w:hAnsi="Consolas" w:cs="Consolas"/>
@@ -158,7 +215,126 @@
           <w:szCs w:val="20"/>
           <w:lang w:val="fr-FR"/>
         </w:rPr>
-        <w:t xml:space="preserve"> </w:t>
+        <w:t>ValPrint</w:t>
+      </w:r>
+      <w:proofErr w:type="spellEnd"/>
+      <w:r>
+        <w:rPr>
+          <w:rFonts w:ascii="Consolas" w:hAnsi="Consolas" w:cs="Consolas"/>
+          <w:color w:val="000000"/>
+          <w:sz w:val="20"/>
+          <w:szCs w:val="20"/>
+          <w:lang w:val="fr-FR"/>
+        </w:rPr>
+        <w:t>[5];</w:t>
+      </w:r>
+    </w:p>
+    <w:p>
+      <w:pPr>
+        <w:autoSpaceDE w:val="0"/>
+        <w:autoSpaceDN w:val="0"/>
+        <w:adjustRightInd w:val="0"/>
+        <w:spacing w:after="0" w:line="240" w:lineRule="auto"/>
+        <w:rPr>
+          <w:rFonts w:ascii="Consolas" w:hAnsi="Consolas" w:cs="Consolas"/>
+          <w:sz w:val="20"/>
+          <w:szCs w:val="20"/>
+          <w:lang w:val="fr-FR"/>
+        </w:rPr>
+      </w:pPr>
+    </w:p>
+    <w:p>
+      <w:pPr>
+        <w:rPr>
+          <w:rFonts w:ascii="Consolas" w:hAnsi="Consolas" w:cs="Consolas"/>
+          <w:color w:val="3F7F5F"/>
+          <w:sz w:val="20"/>
+          <w:szCs w:val="20"/>
+          <w:lang w:val="fr-FR"/>
+        </w:rPr>
+      </w:pPr>
+      <w:r>
+        <w:rPr>
+          <w:rFonts w:ascii="Consolas" w:hAnsi="Consolas" w:cs="Consolas"/>
+          <w:color w:val="3F7F5F"/>
+          <w:sz w:val="20"/>
+          <w:szCs w:val="20"/>
+          <w:lang w:val="fr-FR"/>
+        </w:rPr>
+        <w:t>/* USER CODE END PV */</w:t>
+      </w:r>
+    </w:p>
+    <w:p>
+      <w:pPr>
+        <w:rPr>
+          <w:rFonts w:ascii="Consolas" w:hAnsi="Consolas" w:cs="Consolas"/>
+          <w:color w:val="3F7F5F"/>
+          <w:sz w:val="20"/>
+          <w:szCs w:val="20"/>
+          <w:lang w:val="fr-FR"/>
+        </w:rPr>
+      </w:pPr>
+    </w:p>
+    <w:p>
+      <w:pPr>
+        <w:autoSpaceDE w:val="0"/>
+        <w:autoSpaceDN w:val="0"/>
+        <w:adjustRightInd w:val="0"/>
+        <w:spacing w:after="0" w:line="240" w:lineRule="auto"/>
+        <w:rPr>
+          <w:rFonts w:ascii="Consolas" w:hAnsi="Consolas" w:cs="Consolas"/>
+          <w:sz w:val="20"/>
+          <w:szCs w:val="20"/>
+          <w:lang w:val="en-US"/>
+        </w:rPr>
+      </w:pPr>
+      <w:r>
+        <w:rPr>
+          <w:rFonts w:ascii="Consolas" w:hAnsi="Consolas" w:cs="Consolas"/>
+          <w:color w:val="3F7F5F"/>
+          <w:sz w:val="20"/>
+          <w:szCs w:val="20"/>
+          <w:lang w:val="en-US"/>
+        </w:rPr>
+        <w:t>/* USER CODE BEGIN 2 */</w:t>
+      </w:r>
+    </w:p>
+    <w:p>
+      <w:pPr>
+        <w:autoSpaceDE w:val="0"/>
+        <w:autoSpaceDN w:val="0"/>
+        <w:adjustRightInd w:val="0"/>
+        <w:spacing w:after="0" w:line="240" w:lineRule="auto"/>
+        <w:rPr>
+          <w:rFonts w:ascii="Consolas" w:hAnsi="Consolas" w:cs="Consolas"/>
+          <w:sz w:val="20"/>
+          <w:szCs w:val="20"/>
+          <w:lang w:val="en-US"/>
+        </w:rPr>
+      </w:pPr>
+    </w:p>
+    <w:p>
+      <w:pPr>
+        <w:autoSpaceDE w:val="0"/>
+        <w:autoSpaceDN w:val="0"/>
+        <w:adjustRightInd w:val="0"/>
+        <w:spacing w:after="0" w:line="240" w:lineRule="auto"/>
+        <w:rPr>
+          <w:rFonts w:ascii="Consolas" w:hAnsi="Consolas" w:cs="Consolas"/>
+          <w:sz w:val="20"/>
+          <w:szCs w:val="20"/>
+          <w:lang w:val="en-US"/>
+        </w:rPr>
+      </w:pPr>
+      <w:r>
+        <w:rPr>
+          <w:rFonts w:ascii="Consolas" w:hAnsi="Consolas" w:cs="Consolas"/>
+          <w:color w:val="000000"/>
+          <w:sz w:val="20"/>
+          <w:szCs w:val="20"/>
+          <w:lang w:val="en-US"/>
+        </w:rPr>
+        <w:t xml:space="preserve">  </w:t>
       </w:r>
       <w:proofErr w:type="spellStart"/>
       <w:r>
@@ -167,7 +343,119 @@
           <w:color w:val="000000"/>
           <w:sz w:val="20"/>
           <w:szCs w:val="20"/>
-          <w:lang w:val="fr-FR"/>
+          <w:lang w:val="en-US"/>
+        </w:rPr>
+        <w:t>HAL_DAC_Start</w:t>
+      </w:r>
+      <w:proofErr w:type="spellEnd"/>
+      <w:r>
+        <w:rPr>
+          <w:rFonts w:ascii="Consolas" w:hAnsi="Consolas" w:cs="Consolas"/>
+          <w:color w:val="000000"/>
+          <w:sz w:val="20"/>
+          <w:szCs w:val="20"/>
+          <w:lang w:val="en-US"/>
+        </w:rPr>
+        <w:t>(&amp;</w:t>
+      </w:r>
+      <w:proofErr w:type="spellStart"/>
+      <w:r>
+        <w:rPr>
+          <w:rFonts w:ascii="Consolas" w:hAnsi="Consolas" w:cs="Consolas"/>
+          <w:color w:val="000000"/>
+          <w:sz w:val="20"/>
+          <w:szCs w:val="20"/>
+          <w:lang w:val="en-US"/>
+        </w:rPr>
+        <w:t>hdac</w:t>
+      </w:r>
+      <w:proofErr w:type="spellEnd"/>
+      <w:r>
+        <w:rPr>
+          <w:rFonts w:ascii="Consolas" w:hAnsi="Consolas" w:cs="Consolas"/>
+          <w:color w:val="000000"/>
+          <w:sz w:val="20"/>
+          <w:szCs w:val="20"/>
+          <w:lang w:val="en-US"/>
+        </w:rPr>
+        <w:t>, DAC_CHANNEL_1);</w:t>
+      </w:r>
+    </w:p>
+    <w:p>
+      <w:pPr>
+        <w:autoSpaceDE w:val="0"/>
+        <w:autoSpaceDN w:val="0"/>
+        <w:adjustRightInd w:val="0"/>
+        <w:spacing w:after="0" w:line="240" w:lineRule="auto"/>
+        <w:rPr>
+          <w:rFonts w:ascii="Consolas" w:hAnsi="Consolas" w:cs="Consolas"/>
+          <w:sz w:val="20"/>
+          <w:szCs w:val="20"/>
+          <w:lang w:val="en-US"/>
+        </w:rPr>
+      </w:pPr>
+      <w:r>
+        <w:rPr>
+          <w:rFonts w:ascii="Consolas" w:hAnsi="Consolas" w:cs="Consolas"/>
+          <w:color w:val="000000"/>
+          <w:sz w:val="20"/>
+          <w:szCs w:val="20"/>
+          <w:lang w:val="en-US"/>
+        </w:rPr>
+        <w:t xml:space="preserve">  </w:t>
+      </w:r>
+      <w:proofErr w:type="spellStart"/>
+      <w:r>
+        <w:rPr>
+          <w:rFonts w:ascii="Consolas" w:hAnsi="Consolas" w:cs="Consolas"/>
+          <w:color w:val="000000"/>
+          <w:sz w:val="20"/>
+          <w:szCs w:val="20"/>
+          <w:lang w:val="en-US"/>
+        </w:rPr>
+        <w:t>HAL_DAC_SetValue</w:t>
+      </w:r>
+      <w:proofErr w:type="spellEnd"/>
+      <w:r>
+        <w:rPr>
+          <w:rFonts w:ascii="Consolas" w:hAnsi="Consolas" w:cs="Consolas"/>
+          <w:color w:val="000000"/>
+          <w:sz w:val="20"/>
+          <w:szCs w:val="20"/>
+          <w:lang w:val="en-US"/>
+        </w:rPr>
+        <w:t>(&amp;</w:t>
+      </w:r>
+      <w:proofErr w:type="spellStart"/>
+      <w:r>
+        <w:rPr>
+          <w:rFonts w:ascii="Consolas" w:hAnsi="Consolas" w:cs="Consolas"/>
+          <w:color w:val="000000"/>
+          <w:sz w:val="20"/>
+          <w:szCs w:val="20"/>
+          <w:lang w:val="en-US"/>
+        </w:rPr>
+        <w:t>hdac</w:t>
+      </w:r>
+      <w:proofErr w:type="spellEnd"/>
+      <w:r>
+        <w:rPr>
+          <w:rFonts w:ascii="Consolas" w:hAnsi="Consolas" w:cs="Consolas"/>
+          <w:color w:val="000000"/>
+          <w:sz w:val="20"/>
+          <w:szCs w:val="20"/>
+          <w:lang w:val="en-US"/>
+        </w:rPr>
+        <w:t xml:space="preserve">, DAC_CHANNEL_1, DAC_ALIGN_12B_R, </w:t>
+      </w:r>
+      <w:proofErr w:type="spellStart"/>
+      <w:r>
+        <w:rPr>
+          <w:rFonts w:ascii="Consolas" w:hAnsi="Consolas" w:cs="Consolas"/>
+          <w:color w:val="000000"/>
+          <w:sz w:val="20"/>
+          <w:szCs w:val="20"/>
+          <w:lang w:val="en-US"/>
         </w:rPr>
         <w:t>value_dac</w:t>
       </w:r>
@@ -178,65 +466,44 @@
           <w:color w:val="000000"/>
           <w:sz w:val="20"/>
           <w:szCs w:val="20"/>
-          <w:lang w:val="fr-FR"/>
-        </w:rPr>
-        <w:t xml:space="preserve"> = 0;</w:t>
-      </w:r>
-    </w:p>
-    <w:p>
-      <w:pPr>
-        <w:autoSpaceDE w:val="0"/>
-        <w:autoSpaceDN w:val="0"/>
-        <w:adjustRightInd w:val="0"/>
-        <w:spacing w:after="0" w:line="240" w:lineRule="auto"/>
-        <w:rPr>
-          <w:rFonts w:ascii="Consolas" w:hAnsi="Consolas" w:cs="Consolas"/>
-          <w:sz w:val="20"/>
-          <w:szCs w:val="20"/>
-          <w:lang w:val="fr-FR"/>
-        </w:rPr>
-      </w:pPr>
-    </w:p>
-    <w:p>
-      <w:pPr>
-        <w:autoSpaceDE w:val="0"/>
-        <w:autoSpaceDN w:val="0"/>
-        <w:adjustRightInd w:val="0"/>
-        <w:spacing w:after="0" w:line="240" w:lineRule="auto"/>
-        <w:rPr>
-          <w:rFonts w:ascii="Consolas" w:hAnsi="Consolas" w:cs="Consolas"/>
-          <w:sz w:val="20"/>
-          <w:szCs w:val="20"/>
-        </w:rPr>
-      </w:pPr>
-      <w:r>
-        <w:rPr>
-          <w:rFonts w:ascii="Consolas" w:hAnsi="Consolas" w:cs="Consolas"/>
-          <w:color w:val="005032"/>
-          <w:sz w:val="20"/>
-          <w:szCs w:val="20"/>
-        </w:rPr>
-        <w:t>uint16_t</w:t>
-      </w:r>
-      <w:r>
-        <w:rPr>
-          <w:rFonts w:ascii="Consolas" w:hAnsi="Consolas" w:cs="Consolas"/>
-          <w:color w:val="000000"/>
-          <w:sz w:val="20"/>
-          <w:szCs w:val="20"/>
-        </w:rPr>
-        <w:t xml:space="preserve"> </w:t>
+          <w:lang w:val="en-US"/>
+        </w:rPr>
+        <w:t>);</w:t>
+      </w:r>
+    </w:p>
+    <w:p>
+      <w:pPr>
+        <w:autoSpaceDE w:val="0"/>
+        <w:autoSpaceDN w:val="0"/>
+        <w:adjustRightInd w:val="0"/>
+        <w:spacing w:after="0" w:line="240" w:lineRule="auto"/>
+        <w:rPr>
+          <w:rFonts w:ascii="Consolas" w:hAnsi="Consolas" w:cs="Consolas"/>
+          <w:sz w:val="20"/>
+          <w:szCs w:val="20"/>
+          <w:lang w:val="en-US"/>
+        </w:rPr>
+      </w:pPr>
+      <w:r>
+        <w:rPr>
+          <w:rFonts w:ascii="Consolas" w:hAnsi="Consolas" w:cs="Consolas"/>
+          <w:color w:val="000000"/>
+          <w:sz w:val="20"/>
+          <w:szCs w:val="20"/>
+          <w:lang w:val="en-US"/>
+        </w:rPr>
+        <w:t xml:space="preserve">  </w:t>
       </w:r>
       <w:proofErr w:type="spellStart"/>
-      <w:proofErr w:type="gramStart"/>
-      <w:r>
-        <w:rPr>
-          <w:rFonts w:ascii="Consolas" w:hAnsi="Consolas" w:cs="Consolas"/>
-          <w:color w:val="000000"/>
-          <w:sz w:val="20"/>
-          <w:szCs w:val="20"/>
-        </w:rPr>
-        <w:t>ValPrint</w:t>
+      <w:r>
+        <w:rPr>
+          <w:rFonts w:ascii="Consolas" w:hAnsi="Consolas" w:cs="Consolas"/>
+          <w:color w:val="000000"/>
+          <w:sz w:val="20"/>
+          <w:szCs w:val="20"/>
+          <w:lang w:val="en-US"/>
+        </w:rPr>
+        <w:t>HAL_ADC_Start_IT</w:t>
       </w:r>
       <w:proofErr w:type="spellEnd"/>
       <w:r>
@@ -245,30 +512,22 @@
           <w:color w:val="000000"/>
           <w:sz w:val="20"/>
           <w:szCs w:val="20"/>
-        </w:rPr>
-        <w:t>[</w:t>
-      </w:r>
-      <w:proofErr w:type="gramEnd"/>
-      <w:r>
-        <w:rPr>
-          <w:rFonts w:ascii="Consolas" w:hAnsi="Consolas" w:cs="Consolas"/>
-          <w:color w:val="000000"/>
-          <w:sz w:val="20"/>
-          <w:szCs w:val="20"/>
-        </w:rPr>
-        <w:t>5];</w:t>
-      </w:r>
-    </w:p>
-    <w:p>
-      <w:pPr>
-        <w:autoSpaceDE w:val="0"/>
-        <w:autoSpaceDN w:val="0"/>
-        <w:adjustRightInd w:val="0"/>
-        <w:spacing w:after="0" w:line="240" w:lineRule="auto"/>
-        <w:rPr>
-          <w:rFonts w:ascii="Consolas" w:hAnsi="Consolas" w:cs="Consolas"/>
-          <w:sz w:val="20"/>
-          <w:szCs w:val="20"/>
+          <w:lang w:val="en-US"/>
+        </w:rPr>
+        <w:t>(&amp;hadc1);</w:t>
+      </w:r>
+    </w:p>
+    <w:p>
+      <w:pPr>
+        <w:autoSpaceDE w:val="0"/>
+        <w:autoSpaceDN w:val="0"/>
+        <w:adjustRightInd w:val="0"/>
+        <w:spacing w:after="0" w:line="240" w:lineRule="auto"/>
+        <w:rPr>
+          <w:rFonts w:ascii="Consolas" w:hAnsi="Consolas" w:cs="Consolas"/>
+          <w:sz w:val="20"/>
+          <w:szCs w:val="20"/>
+          <w:lang w:val="en-US"/>
         </w:rPr>
       </w:pPr>
     </w:p>
@@ -279,16 +538,28 @@
           <w:color w:val="3F7F5F"/>
           <w:sz w:val="20"/>
           <w:szCs w:val="20"/>
-        </w:rPr>
-      </w:pPr>
+          <w:lang w:val="en-US"/>
+        </w:rPr>
+      </w:pPr>
+      <w:r>
+        <w:rPr>
+          <w:rFonts w:ascii="Consolas" w:hAnsi="Consolas" w:cs="Consolas"/>
+          <w:color w:val="000000"/>
+          <w:sz w:val="20"/>
+          <w:szCs w:val="20"/>
+          <w:lang w:val="en-US"/>
+        </w:rPr>
+        <w:t xml:space="preserve">  </w:t>
+      </w:r>
       <w:r>
         <w:rPr>
           <w:rFonts w:ascii="Consolas" w:hAnsi="Consolas" w:cs="Consolas"/>
           <w:color w:val="3F7F5F"/>
           <w:sz w:val="20"/>
           <w:szCs w:val="20"/>
-        </w:rPr>
-        <w:t>/* USER CODE END PV */</w:t>
+          <w:lang w:val="en-US"/>
+        </w:rPr>
+        <w:t>/* USER CODE END 2 */</w:t>
       </w:r>
     </w:p>
     <w:p>
@@ -298,357 +569,7 @@
           <w:color w:val="3F7F5F"/>
           <w:sz w:val="20"/>
           <w:szCs w:val="20"/>
-        </w:rPr>
-      </w:pPr>
-    </w:p>
-    <w:p>
-      <w:pPr>
-        <w:autoSpaceDE w:val="0"/>
-        <w:autoSpaceDN w:val="0"/>
-        <w:adjustRightInd w:val="0"/>
-        <w:spacing w:after="0" w:line="240" w:lineRule="auto"/>
-        <w:rPr>
-          <w:rFonts w:ascii="Consolas" w:hAnsi="Consolas" w:cs="Consolas"/>
-          <w:sz w:val="20"/>
-          <w:szCs w:val="20"/>
-          <w:lang w:val="en-US"/>
-        </w:rPr>
-      </w:pPr>
-      <w:r>
-        <w:rPr>
-          <w:rFonts w:ascii="Consolas" w:hAnsi="Consolas" w:cs="Consolas"/>
-          <w:color w:val="3F7F5F"/>
-          <w:sz w:val="20"/>
-          <w:szCs w:val="20"/>
-          <w:lang w:val="en-US"/>
-        </w:rPr>
-        <w:t>/* USER CODE BEGIN 2 */</w:t>
-      </w:r>
-    </w:p>
-    <w:p>
-      <w:pPr>
-        <w:autoSpaceDE w:val="0"/>
-        <w:autoSpaceDN w:val="0"/>
-        <w:adjustRightInd w:val="0"/>
-        <w:spacing w:after="0" w:line="240" w:lineRule="auto"/>
-        <w:rPr>
-          <w:rFonts w:ascii="Consolas" w:hAnsi="Consolas" w:cs="Consolas"/>
-          <w:sz w:val="20"/>
-          <w:szCs w:val="20"/>
-          <w:lang w:val="en-US"/>
-        </w:rPr>
-      </w:pPr>
-    </w:p>
-    <w:p>
-      <w:pPr>
-        <w:autoSpaceDE w:val="0"/>
-        <w:autoSpaceDN w:val="0"/>
-        <w:adjustRightInd w:val="0"/>
-        <w:spacing w:after="0" w:line="240" w:lineRule="auto"/>
-        <w:rPr>
-          <w:rFonts w:ascii="Consolas" w:hAnsi="Consolas" w:cs="Consolas"/>
-          <w:sz w:val="20"/>
-          <w:szCs w:val="20"/>
-          <w:lang w:val="en-US"/>
-        </w:rPr>
-      </w:pPr>
-      <w:r>
-        <w:rPr>
-          <w:rFonts w:ascii="Consolas" w:hAnsi="Consolas" w:cs="Consolas"/>
-          <w:color w:val="000000"/>
-          <w:sz w:val="20"/>
-          <w:szCs w:val="20"/>
-          <w:lang w:val="en-US"/>
-        </w:rPr>
-        <w:t xml:space="preserve">  </w:t>
-      </w:r>
-      <w:proofErr w:type="spellStart"/>
-      <w:r>
-        <w:rPr>
-          <w:rFonts w:ascii="Consolas" w:hAnsi="Consolas" w:cs="Consolas"/>
-          <w:color w:val="000000"/>
-          <w:sz w:val="20"/>
-          <w:szCs w:val="20"/>
-          <w:lang w:val="en-US"/>
-        </w:rPr>
-        <w:t>HAL_DAC_</w:t>
-      </w:r>
-      <w:proofErr w:type="gramStart"/>
-      <w:r>
-        <w:rPr>
-          <w:rFonts w:ascii="Consolas" w:hAnsi="Consolas" w:cs="Consolas"/>
-          <w:color w:val="000000"/>
-          <w:sz w:val="20"/>
-          <w:szCs w:val="20"/>
-          <w:lang w:val="en-US"/>
-        </w:rPr>
-        <w:t>Start</w:t>
-      </w:r>
-      <w:proofErr w:type="spellEnd"/>
-      <w:r>
-        <w:rPr>
-          <w:rFonts w:ascii="Consolas" w:hAnsi="Consolas" w:cs="Consolas"/>
-          <w:color w:val="000000"/>
-          <w:sz w:val="20"/>
-          <w:szCs w:val="20"/>
-          <w:lang w:val="en-US"/>
-        </w:rPr>
-        <w:t>(</w:t>
-      </w:r>
-      <w:proofErr w:type="gramEnd"/>
-      <w:r>
-        <w:rPr>
-          <w:rFonts w:ascii="Consolas" w:hAnsi="Consolas" w:cs="Consolas"/>
-          <w:color w:val="000000"/>
-          <w:sz w:val="20"/>
-          <w:szCs w:val="20"/>
-          <w:lang w:val="en-US"/>
-        </w:rPr>
-        <w:t>&amp;</w:t>
-      </w:r>
-      <w:proofErr w:type="spellStart"/>
-      <w:r>
-        <w:rPr>
-          <w:rFonts w:ascii="Consolas" w:hAnsi="Consolas" w:cs="Consolas"/>
-          <w:color w:val="000000"/>
-          <w:sz w:val="20"/>
-          <w:szCs w:val="20"/>
-          <w:lang w:val="en-US"/>
-        </w:rPr>
-        <w:t>hdac</w:t>
-      </w:r>
-      <w:proofErr w:type="spellEnd"/>
-      <w:r>
-        <w:rPr>
-          <w:rFonts w:ascii="Consolas" w:hAnsi="Consolas" w:cs="Consolas"/>
-          <w:color w:val="000000"/>
-          <w:sz w:val="20"/>
-          <w:szCs w:val="20"/>
-          <w:lang w:val="en-US"/>
-        </w:rPr>
-        <w:t>, DAC_CHANNEL_1);</w:t>
-      </w:r>
-    </w:p>
-    <w:p>
-      <w:pPr>
-        <w:autoSpaceDE w:val="0"/>
-        <w:autoSpaceDN w:val="0"/>
-        <w:adjustRightInd w:val="0"/>
-        <w:spacing w:after="0" w:line="240" w:lineRule="auto"/>
-        <w:rPr>
-          <w:rFonts w:ascii="Consolas" w:hAnsi="Consolas" w:cs="Consolas"/>
-          <w:sz w:val="20"/>
-          <w:szCs w:val="20"/>
-          <w:lang w:val="en-US"/>
-        </w:rPr>
-      </w:pPr>
-      <w:r>
-        <w:rPr>
-          <w:rFonts w:ascii="Consolas" w:hAnsi="Consolas" w:cs="Consolas"/>
-          <w:color w:val="000000"/>
-          <w:sz w:val="20"/>
-          <w:szCs w:val="20"/>
-          <w:lang w:val="en-US"/>
-        </w:rPr>
-        <w:t xml:space="preserve">  </w:t>
-      </w:r>
-      <w:proofErr w:type="spellStart"/>
-      <w:r>
-        <w:rPr>
-          <w:rFonts w:ascii="Consolas" w:hAnsi="Consolas" w:cs="Consolas"/>
-          <w:color w:val="000000"/>
-          <w:sz w:val="20"/>
-          <w:szCs w:val="20"/>
-          <w:lang w:val="en-US"/>
-        </w:rPr>
-        <w:t>HAL_DAC_</w:t>
-      </w:r>
-      <w:proofErr w:type="gramStart"/>
-      <w:r>
-        <w:rPr>
-          <w:rFonts w:ascii="Consolas" w:hAnsi="Consolas" w:cs="Consolas"/>
-          <w:color w:val="000000"/>
-          <w:sz w:val="20"/>
-          <w:szCs w:val="20"/>
-          <w:lang w:val="en-US"/>
-        </w:rPr>
-        <w:t>SetValue</w:t>
-      </w:r>
-      <w:proofErr w:type="spellEnd"/>
-      <w:r>
-        <w:rPr>
-          <w:rFonts w:ascii="Consolas" w:hAnsi="Consolas" w:cs="Consolas"/>
-          <w:color w:val="000000"/>
-          <w:sz w:val="20"/>
-          <w:szCs w:val="20"/>
-          <w:lang w:val="en-US"/>
-        </w:rPr>
-        <w:t>(</w:t>
-      </w:r>
-      <w:proofErr w:type="gramEnd"/>
-      <w:r>
-        <w:rPr>
-          <w:rFonts w:ascii="Consolas" w:hAnsi="Consolas" w:cs="Consolas"/>
-          <w:color w:val="000000"/>
-          <w:sz w:val="20"/>
-          <w:szCs w:val="20"/>
-          <w:lang w:val="en-US"/>
-        </w:rPr>
-        <w:t>&amp;</w:t>
-      </w:r>
-      <w:proofErr w:type="spellStart"/>
-      <w:r>
-        <w:rPr>
-          <w:rFonts w:ascii="Consolas" w:hAnsi="Consolas" w:cs="Consolas"/>
-          <w:color w:val="000000"/>
-          <w:sz w:val="20"/>
-          <w:szCs w:val="20"/>
-          <w:lang w:val="en-US"/>
-        </w:rPr>
-        <w:t>hdac</w:t>
-      </w:r>
-      <w:proofErr w:type="spellEnd"/>
-      <w:r>
-        <w:rPr>
-          <w:rFonts w:ascii="Consolas" w:hAnsi="Consolas" w:cs="Consolas"/>
-          <w:color w:val="000000"/>
-          <w:sz w:val="20"/>
-          <w:szCs w:val="20"/>
-          <w:lang w:val="en-US"/>
-        </w:rPr>
-        <w:t xml:space="preserve">, DAC_CHANNEL_1, DAC_ALIGN_12B_R, </w:t>
-      </w:r>
-      <w:proofErr w:type="spellStart"/>
-      <w:r>
-        <w:rPr>
-          <w:rFonts w:ascii="Consolas" w:hAnsi="Consolas" w:cs="Consolas"/>
-          <w:color w:val="000000"/>
-          <w:sz w:val="20"/>
-          <w:szCs w:val="20"/>
-          <w:lang w:val="en-US"/>
-        </w:rPr>
-        <w:t>value_dac</w:t>
-      </w:r>
-      <w:proofErr w:type="spellEnd"/>
-      <w:r>
-        <w:rPr>
-          <w:rFonts w:ascii="Consolas" w:hAnsi="Consolas" w:cs="Consolas"/>
-          <w:color w:val="000000"/>
-          <w:sz w:val="20"/>
-          <w:szCs w:val="20"/>
-          <w:lang w:val="en-US"/>
-        </w:rPr>
-        <w:t>);</w:t>
-      </w:r>
-    </w:p>
-    <w:p>
-      <w:pPr>
-        <w:autoSpaceDE w:val="0"/>
-        <w:autoSpaceDN w:val="0"/>
-        <w:adjustRightInd w:val="0"/>
-        <w:spacing w:after="0" w:line="240" w:lineRule="auto"/>
-        <w:rPr>
-          <w:rFonts w:ascii="Consolas" w:hAnsi="Consolas" w:cs="Consolas"/>
-          <w:sz w:val="20"/>
-          <w:szCs w:val="20"/>
-          <w:lang w:val="en-US"/>
-        </w:rPr>
-      </w:pPr>
-      <w:r>
-        <w:rPr>
-          <w:rFonts w:ascii="Consolas" w:hAnsi="Consolas" w:cs="Consolas"/>
-          <w:color w:val="000000"/>
-          <w:sz w:val="20"/>
-          <w:szCs w:val="20"/>
-          <w:lang w:val="en-US"/>
-        </w:rPr>
-        <w:t xml:space="preserve">  </w:t>
-      </w:r>
-      <w:proofErr w:type="spellStart"/>
-      <w:r>
-        <w:rPr>
-          <w:rFonts w:ascii="Consolas" w:hAnsi="Consolas" w:cs="Consolas"/>
-          <w:color w:val="000000"/>
-          <w:sz w:val="20"/>
-          <w:szCs w:val="20"/>
-          <w:lang w:val="en-US"/>
-        </w:rPr>
-        <w:t>HAL_ADC_Start_IT</w:t>
-      </w:r>
-      <w:proofErr w:type="spellEnd"/>
-      <w:r>
-        <w:rPr>
-          <w:rFonts w:ascii="Consolas" w:hAnsi="Consolas" w:cs="Consolas"/>
-          <w:color w:val="000000"/>
-          <w:sz w:val="20"/>
-          <w:szCs w:val="20"/>
-          <w:lang w:val="en-US"/>
-        </w:rPr>
-        <w:t>(&amp;hadc1</w:t>
-      </w:r>
-      <w:proofErr w:type="gramStart"/>
-      <w:r>
-        <w:rPr>
-          <w:rFonts w:ascii="Consolas" w:hAnsi="Consolas" w:cs="Consolas"/>
-          <w:color w:val="000000"/>
-          <w:sz w:val="20"/>
-          <w:szCs w:val="20"/>
-          <w:lang w:val="en-US"/>
-        </w:rPr>
-        <w:t>);</w:t>
-      </w:r>
-      <w:proofErr w:type="gramEnd"/>
-    </w:p>
-    <w:p>
-      <w:pPr>
-        <w:autoSpaceDE w:val="0"/>
-        <w:autoSpaceDN w:val="0"/>
-        <w:adjustRightInd w:val="0"/>
-        <w:spacing w:after="0" w:line="240" w:lineRule="auto"/>
-        <w:rPr>
-          <w:rFonts w:ascii="Consolas" w:hAnsi="Consolas" w:cs="Consolas"/>
-          <w:sz w:val="20"/>
-          <w:szCs w:val="20"/>
-          <w:lang w:val="en-US"/>
-        </w:rPr>
-      </w:pPr>
-    </w:p>
-    <w:p>
-      <w:pPr>
-        <w:rPr>
-          <w:rFonts w:ascii="Consolas" w:hAnsi="Consolas" w:cs="Consolas"/>
-          <w:color w:val="3F7F5F"/>
-          <w:sz w:val="20"/>
-          <w:szCs w:val="20"/>
-        </w:rPr>
-      </w:pPr>
-      <w:r>
-        <w:rPr>
-          <w:rFonts w:ascii="Consolas" w:hAnsi="Consolas" w:cs="Consolas"/>
-          <w:color w:val="000000"/>
-          <w:sz w:val="20"/>
-          <w:szCs w:val="20"/>
-          <w:lang w:val="en-US"/>
-        </w:rPr>
-        <w:t xml:space="preserve">  </w:t>
-      </w:r>
-      <w:r>
-        <w:rPr>
-          <w:rFonts w:ascii="Consolas" w:hAnsi="Consolas" w:cs="Consolas"/>
-          <w:color w:val="3F7F5F"/>
-          <w:sz w:val="20"/>
-          <w:szCs w:val="20"/>
-        </w:rPr>
-        <w:t>/* USER CODE END 2 */</w:t>
-      </w:r>
-    </w:p>
-    <w:p>
-      <w:pPr>
-        <w:rPr>
-          <w:rFonts w:ascii="Consolas" w:hAnsi="Consolas" w:cs="Consolas"/>
-          <w:color w:val="3F7F5F"/>
-          <w:sz w:val="20"/>
-          <w:szCs w:val="20"/>
+          <w:lang w:val="en-US"/>
         </w:rPr>
       </w:pPr>
     </w:p>
@@ -723,18 +644,7 @@
           <w:szCs w:val="20"/>
           <w:lang w:val="en-US"/>
         </w:rPr>
-        <w:t>HAL_GPIO_</w:t>
-      </w:r>
-      <w:proofErr w:type="gramStart"/>
-      <w:r>
-        <w:rPr>
-          <w:rFonts w:ascii="Consolas" w:hAnsi="Consolas" w:cs="Consolas"/>
-          <w:color w:val="000000"/>
-          <w:sz w:val="20"/>
-          <w:szCs w:val="20"/>
-          <w:lang w:val="en-US"/>
-        </w:rPr>
-        <w:t>TogglePin</w:t>
+        <w:t>HAL_GPIO_TogglePin</w:t>
       </w:r>
       <w:proofErr w:type="spellEnd"/>
       <w:r>
@@ -745,18 +655,7 @@
           <w:szCs w:val="20"/>
           <w:lang w:val="en-US"/>
         </w:rPr>
-        <w:t>(</w:t>
-      </w:r>
-      <w:proofErr w:type="gramEnd"/>
-      <w:r>
-        <w:rPr>
-          <w:rFonts w:ascii="Consolas" w:hAnsi="Consolas" w:cs="Consolas"/>
-          <w:color w:val="000000"/>
-          <w:sz w:val="20"/>
-          <w:szCs w:val="20"/>
-          <w:lang w:val="en-US"/>
-        </w:rPr>
-        <w:t>LD2_GPIO_Port, LD2_Pin);</w:t>
+        <w:t>(LD2_GPIO_Port, LD2_Pin);</w:t>
       </w:r>
     </w:p>
     <w:p>
@@ -805,29 +704,7 @@
           <w:szCs w:val="20"/>
           <w:lang w:val="en-US"/>
         </w:rPr>
-        <w:t xml:space="preserve"> (value_</w:t>
-      </w:r>
-      <w:proofErr w:type="gramStart"/>
-      <w:r>
-        <w:rPr>
-          <w:rFonts w:ascii="Consolas" w:hAnsi="Consolas" w:cs="Consolas"/>
-          <w:color w:val="000000"/>
-          <w:sz w:val="20"/>
-          <w:szCs w:val="20"/>
-          <w:lang w:val="en-US"/>
-        </w:rPr>
-        <w:t>adc,ValPrint</w:t>
-      </w:r>
-      <w:proofErr w:type="gramEnd"/>
-      <w:r>
-        <w:rPr>
-          <w:rFonts w:ascii="Consolas" w:hAnsi="Consolas" w:cs="Consolas"/>
-          <w:color w:val="000000"/>
-          <w:sz w:val="20"/>
-          <w:szCs w:val="20"/>
-          <w:lang w:val="en-US"/>
-        </w:rPr>
-        <w:t>,10);</w:t>
+        <w:t xml:space="preserve"> (value_adc,ValPrint,10);</w:t>
       </w:r>
     </w:p>
     <w:p>
@@ -877,18 +754,7 @@
           <w:szCs w:val="20"/>
           <w:lang w:val="en-US"/>
         </w:rPr>
-        <w:t>HAL_UART_</w:t>
-      </w:r>
-      <w:proofErr w:type="gramStart"/>
-      <w:r>
-        <w:rPr>
-          <w:rFonts w:ascii="Consolas" w:hAnsi="Consolas" w:cs="Consolas"/>
-          <w:color w:val="000000"/>
-          <w:sz w:val="20"/>
-          <w:szCs w:val="20"/>
-          <w:lang w:val="en-US"/>
-        </w:rPr>
-        <w:t>Transmit</w:t>
+        <w:t>HAL_UART_Transmit</w:t>
       </w:r>
       <w:proofErr w:type="spellEnd"/>
       <w:r>
@@ -899,18 +765,7 @@
           <w:szCs w:val="20"/>
           <w:lang w:val="en-US"/>
         </w:rPr>
-        <w:t>(</w:t>
-      </w:r>
-      <w:proofErr w:type="gramEnd"/>
-      <w:r>
-        <w:rPr>
-          <w:rFonts w:ascii="Consolas" w:hAnsi="Consolas" w:cs="Consolas"/>
-          <w:color w:val="000000"/>
-          <w:sz w:val="20"/>
-          <w:szCs w:val="20"/>
-          <w:lang w:val="en-US"/>
-        </w:rPr>
-        <w:t xml:space="preserve">&amp;huart3, </w:t>
+        <w:t xml:space="preserve">(&amp;huart3, </w:t>
       </w:r>
       <w:proofErr w:type="spellStart"/>
       <w:r>
@@ -968,18 +823,7 @@
           <w:szCs w:val="20"/>
           <w:lang w:val="en-US"/>
         </w:rPr>
-        <w:t>HAL_UART_</w:t>
-      </w:r>
-      <w:proofErr w:type="gramStart"/>
-      <w:r>
-        <w:rPr>
-          <w:rFonts w:ascii="Consolas" w:hAnsi="Consolas" w:cs="Consolas"/>
-          <w:color w:val="000000"/>
-          <w:sz w:val="20"/>
-          <w:szCs w:val="20"/>
-          <w:lang w:val="en-US"/>
-        </w:rPr>
-        <w:t>Transmit</w:t>
+        <w:t>HAL_UART_Transmit</w:t>
       </w:r>
       <w:proofErr w:type="spellEnd"/>
       <w:r>
@@ -990,18 +834,7 @@
           <w:szCs w:val="20"/>
           <w:lang w:val="en-US"/>
         </w:rPr>
-        <w:t>(</w:t>
-      </w:r>
-      <w:proofErr w:type="gramEnd"/>
-      <w:r>
-        <w:rPr>
-          <w:rFonts w:ascii="Consolas" w:hAnsi="Consolas" w:cs="Consolas"/>
-          <w:color w:val="000000"/>
-          <w:sz w:val="20"/>
-          <w:szCs w:val="20"/>
-          <w:lang w:val="en-US"/>
-        </w:rPr>
-        <w:t xml:space="preserve">&amp;huart3, </w:t>
+        <w:t xml:space="preserve">(&amp;huart3, </w:t>
       </w:r>
       <w:r>
         <w:rPr>
@@ -1071,18 +904,7 @@
           <w:szCs w:val="20"/>
           <w:lang w:val="en-US"/>
         </w:rPr>
-        <w:t>HAL_</w:t>
-      </w:r>
-      <w:proofErr w:type="gramStart"/>
-      <w:r>
-        <w:rPr>
-          <w:rFonts w:ascii="Consolas" w:hAnsi="Consolas" w:cs="Consolas"/>
-          <w:color w:val="000000"/>
-          <w:sz w:val="20"/>
-          <w:szCs w:val="20"/>
-          <w:lang w:val="en-US"/>
-        </w:rPr>
-        <w:t>Delay</w:t>
+        <w:t>HAL_Delay</w:t>
       </w:r>
       <w:proofErr w:type="spellEnd"/>
       <w:r>
@@ -1093,18 +915,7 @@
           <w:szCs w:val="20"/>
           <w:lang w:val="en-US"/>
         </w:rPr>
-        <w:t>(</w:t>
-      </w:r>
-      <w:proofErr w:type="gramEnd"/>
-      <w:r>
-        <w:rPr>
-          <w:rFonts w:ascii="Consolas" w:hAnsi="Consolas" w:cs="Consolas"/>
-          <w:color w:val="000000"/>
-          <w:sz w:val="20"/>
-          <w:szCs w:val="20"/>
-          <w:lang w:val="en-US"/>
-        </w:rPr>
-        <w:t>100);</w:t>
+        <w:t>(100);</w:t>
       </w:r>
     </w:p>
     <w:p>
@@ -1151,20 +962,8 @@
           <w:szCs w:val="20"/>
           <w:lang w:val="en-US"/>
         </w:rPr>
-        <w:t>(&amp;hadc1</w:t>
-      </w:r>
-      <w:proofErr w:type="gramStart"/>
-      <w:r>
-        <w:rPr>
-          <w:rFonts w:ascii="Consolas" w:hAnsi="Consolas" w:cs="Consolas"/>
-          <w:color w:val="000000"/>
-          <w:sz w:val="20"/>
-          <w:szCs w:val="20"/>
-          <w:lang w:val="en-US"/>
-        </w:rPr>
-        <w:t>);</w:t>
-      </w:r>
-      <w:proofErr w:type="gramEnd"/>
+        <w:t>(&amp;hadc1);</w:t>
+      </w:r>
     </w:p>
     <w:p>
       <w:pPr>
@@ -1187,6 +986,7 @@
           <w:color w:val="3F7F5F"/>
           <w:sz w:val="20"/>
           <w:szCs w:val="20"/>
+          <w:lang w:val="en-US"/>
         </w:rPr>
       </w:pPr>
       <w:r>
@@ -1205,6 +1005,7 @@
           <w:color w:val="3F7F5F"/>
           <w:sz w:val="20"/>
           <w:szCs w:val="20"/>
+          <w:lang w:val="en-US"/>
         </w:rPr>
         <w:t>/* USER CODE BEGIN 3 */</w:t>
       </w:r>
@@ -1216,6 +1017,7 @@
           <w:color w:val="3F7F5F"/>
           <w:sz w:val="20"/>
           <w:szCs w:val="20"/>
+          <w:lang w:val="en-US"/>
         </w:rPr>
       </w:pPr>
     </w:p>
@@ -1289,20 +1091,7 @@
           <w:szCs w:val="20"/>
           <w:lang w:val="en-US"/>
         </w:rPr>
-        <w:t>HAL_ADC_</w:t>
-      </w:r>
-      <w:proofErr w:type="gramStart"/>
-      <w:r>
-        <w:rPr>
-          <w:rFonts w:ascii="Consolas" w:hAnsi="Consolas" w:cs="Consolas"/>
-          <w:b/>
-          <w:bCs/>
-          <w:color w:val="000000"/>
-          <w:sz w:val="20"/>
-          <w:szCs w:val="20"/>
-          <w:lang w:val="en-US"/>
-        </w:rPr>
-        <w:t>ConvCpltCallback</w:t>
+        <w:t>HAL_ADC_ConvCpltCallback</w:t>
       </w:r>
       <w:proofErr w:type="spellEnd"/>
       <w:r>
@@ -1316,7 +1105,6 @@
         <w:t>(</w:t>
       </w:r>
       <w:proofErr w:type="spellStart"/>
-      <w:proofErr w:type="gramEnd"/>
       <w:r>
         <w:rPr>
           <w:rFonts w:ascii="Consolas" w:hAnsi="Consolas" w:cs="Consolas"/>
@@ -1440,7 +1228,6 @@
         <w:t>hadc</w:t>
       </w:r>
       <w:proofErr w:type="spellEnd"/>
-      <w:proofErr w:type="gramStart"/>
       <w:r>
         <w:rPr>
           <w:rFonts w:ascii="Consolas" w:hAnsi="Consolas" w:cs="Consolas"/>
@@ -1451,7 +1238,6 @@
         </w:rPr>
         <w:t>);</w:t>
       </w:r>
-      <w:proofErr w:type="gramEnd"/>
     </w:p>
     <w:p>
       <w:pPr>
@@ -1485,18 +1271,7 @@
           <w:szCs w:val="20"/>
           <w:lang w:val="en-US"/>
         </w:rPr>
-        <w:t>HAL_DAC_</w:t>
-      </w:r>
-      <w:proofErr w:type="gramStart"/>
-      <w:r>
-        <w:rPr>
-          <w:rFonts w:ascii="Consolas" w:hAnsi="Consolas" w:cs="Consolas"/>
-          <w:color w:val="000000"/>
-          <w:sz w:val="20"/>
-          <w:szCs w:val="20"/>
-          <w:lang w:val="en-US"/>
-        </w:rPr>
-        <w:t>SetValue</w:t>
+        <w:t>HAL_DAC_SetValue</w:t>
       </w:r>
       <w:proofErr w:type="spellEnd"/>
       <w:r>
@@ -1507,18 +1282,7 @@
           <w:szCs w:val="20"/>
           <w:lang w:val="en-US"/>
         </w:rPr>
-        <w:t>(</w:t>
-      </w:r>
-      <w:proofErr w:type="gramEnd"/>
-      <w:r>
-        <w:rPr>
-          <w:rFonts w:ascii="Consolas" w:hAnsi="Consolas" w:cs="Consolas"/>
-          <w:color w:val="000000"/>
-          <w:sz w:val="20"/>
-          <w:szCs w:val="20"/>
-          <w:lang w:val="en-US"/>
-        </w:rPr>
-        <w:t>&amp;</w:t>
+        <w:t>(&amp;</w:t>
       </w:r>
       <w:proofErr w:type="spellStart"/>
       <w:r>
@@ -1630,20 +1394,8 @@
           <w:szCs w:val="20"/>
           <w:lang w:val="en-US"/>
         </w:rPr>
-        <w:t xml:space="preserve"> + </w:t>
-      </w:r>
-      <w:proofErr w:type="gramStart"/>
-      <w:r>
-        <w:rPr>
-          <w:rFonts w:ascii="Consolas" w:hAnsi="Consolas" w:cs="Consolas"/>
-          <w:color w:val="000000"/>
-          <w:sz w:val="20"/>
-          <w:szCs w:val="20"/>
-          <w:lang w:val="en-US"/>
-        </w:rPr>
-        <w:t>10;</w:t>
-      </w:r>
-      <w:proofErr w:type="gramEnd"/>
+        <w:t xml:space="preserve"> + 10;</w:t>
+      </w:r>
     </w:p>
     <w:p>
       <w:pPr>
@@ -1766,20 +1518,8 @@
           <w:szCs w:val="20"/>
           <w:lang w:val="en-US"/>
         </w:rPr>
-        <w:t xml:space="preserve"> = </w:t>
-      </w:r>
-      <w:proofErr w:type="gramStart"/>
-      <w:r>
-        <w:rPr>
-          <w:rFonts w:ascii="Consolas" w:hAnsi="Consolas" w:cs="Consolas"/>
-          <w:color w:val="000000"/>
-          <w:sz w:val="20"/>
-          <w:szCs w:val="20"/>
-          <w:lang w:val="en-US"/>
-        </w:rPr>
-        <w:t>0;</w:t>
-      </w:r>
-      <w:proofErr w:type="gramEnd"/>
+        <w:t xml:space="preserve"> = 0;</w:t>
+      </w:r>
     </w:p>
     <w:p>
       <w:pPr>
@@ -1890,6 +1630,9 @@
     </w:p>
     <w:p>
       <w:r>
+        <w:rPr>
+          <w:noProof/>
+        </w:rPr>
         <w:lastRenderedPageBreak/>
         <w:drawing>
           <wp:inline distT="0" distB="0" distL="0" distR="0" wp14:anchorId="52FEDD85" wp14:editId="242C6E9E">
@@ -1930,6 +1673,9 @@
     </w:p>
     <w:p>
       <w:r>
+        <w:rPr>
+          <w:noProof/>
+        </w:rPr>
         <w:drawing>
           <wp:inline distT="0" distB="0" distL="0" distR="0" wp14:anchorId="2AEB5477" wp14:editId="21142EF3">
             <wp:extent cx="5458587" cy="1629002"/>
@@ -1975,6 +1721,9 @@
     </w:p>
     <w:p>
       <w:r>
+        <w:rPr>
+          <w:noProof/>
+        </w:rPr>
         <w:lastRenderedPageBreak/>
         <w:drawing>
           <wp:inline distT="0" distB="0" distL="0" distR="0" wp14:anchorId="3DBA5DE1" wp14:editId="5271834B">
@@ -2015,6 +1764,9 @@
     </w:p>
     <w:p>
       <w:r>
+        <w:rPr>
+          <w:noProof/>
+        </w:rPr>
         <w:lastRenderedPageBreak/>
         <w:drawing>
           <wp:inline distT="0" distB="0" distL="0" distR="0" wp14:anchorId="0B563B64" wp14:editId="4002A399">
@@ -2054,6 +1806,859 @@
       </w:r>
     </w:p>
     <w:p/>
+    <w:p/>
+    <w:p>
+      <w:pPr>
+        <w:rPr>
+          <w:lang w:val="en-US"/>
+        </w:rPr>
+      </w:pPr>
+      <w:r>
+        <w:rPr>
+          <w:lang w:val="en-US"/>
+        </w:rPr>
+        <w:t>DAC</w:t>
+      </w:r>
+    </w:p>
+    <w:p>
+      <w:pPr>
+        <w:rPr>
+          <w:lang w:val="en-US"/>
+        </w:rPr>
+      </w:pPr>
+    </w:p>
+    <w:p>
+      <w:pPr>
+        <w:autoSpaceDE w:val="0"/>
+        <w:autoSpaceDN w:val="0"/>
+        <w:adjustRightInd w:val="0"/>
+        <w:spacing w:after="0" w:line="240" w:lineRule="auto"/>
+        <w:rPr>
+          <w:rFonts w:ascii="Consolas" w:hAnsi="Consolas" w:cs="Consolas"/>
+          <w:sz w:val="20"/>
+          <w:szCs w:val="20"/>
+          <w:lang w:val="en-US"/>
+        </w:rPr>
+      </w:pPr>
+      <w:r>
+        <w:rPr>
+          <w:rFonts w:ascii="Consolas" w:hAnsi="Consolas" w:cs="Consolas"/>
+          <w:color w:val="3F7F5F"/>
+          <w:sz w:val="20"/>
+          <w:szCs w:val="20"/>
+          <w:lang w:val="en-US"/>
+        </w:rPr>
+        <w:t>/* USER CODE BEGIN Includes */</w:t>
+      </w:r>
+    </w:p>
+    <w:p>
+      <w:pPr>
+        <w:autoSpaceDE w:val="0"/>
+        <w:autoSpaceDN w:val="0"/>
+        <w:adjustRightInd w:val="0"/>
+        <w:spacing w:after="0" w:line="240" w:lineRule="auto"/>
+        <w:rPr>
+          <w:rFonts w:ascii="Consolas" w:hAnsi="Consolas" w:cs="Consolas"/>
+          <w:sz w:val="20"/>
+          <w:szCs w:val="20"/>
+          <w:lang w:val="en-US"/>
+        </w:rPr>
+      </w:pPr>
+      <w:r>
+        <w:rPr>
+          <w:rFonts w:ascii="Consolas" w:hAnsi="Consolas" w:cs="Consolas"/>
+          <w:b/>
+          <w:bCs/>
+          <w:color w:val="7F0055"/>
+          <w:sz w:val="20"/>
+          <w:szCs w:val="20"/>
+          <w:lang w:val="en-US"/>
+        </w:rPr>
+        <w:t>#include</w:t>
+      </w:r>
+      <w:r>
+        <w:rPr>
+          <w:rFonts w:ascii="Consolas" w:hAnsi="Consolas" w:cs="Consolas"/>
+          <w:color w:val="000000"/>
+          <w:sz w:val="20"/>
+          <w:szCs w:val="20"/>
+          <w:lang w:val="en-US"/>
+        </w:rPr>
+        <w:t xml:space="preserve"> </w:t>
+      </w:r>
+      <w:r>
+        <w:rPr>
+          <w:rFonts w:ascii="Consolas" w:hAnsi="Consolas" w:cs="Consolas"/>
+          <w:color w:val="2A00FF"/>
+          <w:sz w:val="20"/>
+          <w:szCs w:val="20"/>
+          <w:lang w:val="en-US"/>
+        </w:rPr>
+        <w:t>"</w:t>
+      </w:r>
+      <w:proofErr w:type="spellStart"/>
+      <w:r>
+        <w:rPr>
+          <w:rFonts w:ascii="Consolas" w:hAnsi="Consolas" w:cs="Consolas"/>
+          <w:color w:val="2A00FF"/>
+          <w:sz w:val="20"/>
+          <w:szCs w:val="20"/>
+          <w:lang w:val="en-US"/>
+        </w:rPr>
+        <w:t>math.h</w:t>
+      </w:r>
+      <w:proofErr w:type="spellEnd"/>
+      <w:r>
+        <w:rPr>
+          <w:rFonts w:ascii="Consolas" w:hAnsi="Consolas" w:cs="Consolas"/>
+          <w:color w:val="2A00FF"/>
+          <w:sz w:val="20"/>
+          <w:szCs w:val="20"/>
+          <w:lang w:val="en-US"/>
+        </w:rPr>
+        <w:t>"</w:t>
+      </w:r>
+    </w:p>
+    <w:p>
+      <w:pPr>
+        <w:rPr>
+          <w:lang w:val="en-US"/>
+        </w:rPr>
+      </w:pPr>
+      <w:r>
+        <w:rPr>
+          <w:rFonts w:ascii="Consolas" w:hAnsi="Consolas" w:cs="Consolas"/>
+          <w:color w:val="3F7F5F"/>
+          <w:sz w:val="20"/>
+          <w:szCs w:val="20"/>
+        </w:rPr>
+        <w:t xml:space="preserve">/* USER CODE END </w:t>
+      </w:r>
+      <w:proofErr w:type="spellStart"/>
+      <w:r>
+        <w:rPr>
+          <w:rFonts w:ascii="Consolas" w:hAnsi="Consolas" w:cs="Consolas"/>
+          <w:color w:val="3F7F5F"/>
+          <w:sz w:val="20"/>
+          <w:szCs w:val="20"/>
+        </w:rPr>
+        <w:t>Includes</w:t>
+      </w:r>
+      <w:proofErr w:type="spellEnd"/>
+      <w:r>
+        <w:rPr>
+          <w:rFonts w:ascii="Consolas" w:hAnsi="Consolas" w:cs="Consolas"/>
+          <w:color w:val="3F7F5F"/>
+          <w:sz w:val="20"/>
+          <w:szCs w:val="20"/>
+        </w:rPr>
+        <w:t xml:space="preserve"> */</w:t>
+      </w:r>
+    </w:p>
+    <w:p>
+      <w:pPr>
+        <w:rPr>
+          <w:lang w:val="en-US"/>
+        </w:rPr>
+      </w:pPr>
+    </w:p>
+    <w:p>
+      <w:pPr>
+        <w:autoSpaceDE w:val="0"/>
+        <w:autoSpaceDN w:val="0"/>
+        <w:adjustRightInd w:val="0"/>
+        <w:spacing w:after="0" w:line="240" w:lineRule="auto"/>
+        <w:rPr>
+          <w:rFonts w:ascii="Consolas" w:hAnsi="Consolas" w:cs="Consolas"/>
+          <w:sz w:val="20"/>
+          <w:szCs w:val="20"/>
+          <w:lang w:val="fr-FR"/>
+        </w:rPr>
+      </w:pPr>
+      <w:r>
+        <w:rPr>
+          <w:rFonts w:ascii="Consolas" w:hAnsi="Consolas" w:cs="Consolas"/>
+          <w:color w:val="3F7F5F"/>
+          <w:sz w:val="20"/>
+          <w:szCs w:val="20"/>
+          <w:lang w:val="fr-FR"/>
+        </w:rPr>
+        <w:t>/* USER CODE BEGIN PV */</w:t>
+      </w:r>
+    </w:p>
+    <w:p>
+      <w:pPr>
+        <w:autoSpaceDE w:val="0"/>
+        <w:autoSpaceDN w:val="0"/>
+        <w:adjustRightInd w:val="0"/>
+        <w:spacing w:after="0" w:line="240" w:lineRule="auto"/>
+        <w:rPr>
+          <w:rFonts w:ascii="Consolas" w:hAnsi="Consolas" w:cs="Consolas"/>
+          <w:sz w:val="20"/>
+          <w:szCs w:val="20"/>
+          <w:lang w:val="fr-FR"/>
+        </w:rPr>
+      </w:pPr>
+      <w:r>
+        <w:rPr>
+          <w:rFonts w:ascii="Consolas" w:hAnsi="Consolas" w:cs="Consolas"/>
+          <w:color w:val="005032"/>
+          <w:sz w:val="20"/>
+          <w:szCs w:val="20"/>
+          <w:lang w:val="fr-FR"/>
+        </w:rPr>
+        <w:t>uint32_t</w:t>
+      </w:r>
+      <w:r>
+        <w:rPr>
+          <w:rFonts w:ascii="Consolas" w:hAnsi="Consolas" w:cs="Consolas"/>
+          <w:color w:val="000000"/>
+          <w:sz w:val="20"/>
+          <w:szCs w:val="20"/>
+          <w:lang w:val="fr-FR"/>
+        </w:rPr>
+        <w:t xml:space="preserve"> valDAC = 0;</w:t>
+      </w:r>
+    </w:p>
+    <w:p>
+      <w:pPr>
+        <w:autoSpaceDE w:val="0"/>
+        <w:autoSpaceDN w:val="0"/>
+        <w:adjustRightInd w:val="0"/>
+        <w:spacing w:after="0" w:line="240" w:lineRule="auto"/>
+        <w:rPr>
+          <w:rFonts w:ascii="Consolas" w:hAnsi="Consolas" w:cs="Consolas"/>
+          <w:sz w:val="20"/>
+          <w:szCs w:val="20"/>
+          <w:lang w:val="fr-FR"/>
+        </w:rPr>
+      </w:pPr>
+      <w:r>
+        <w:rPr>
+          <w:rFonts w:ascii="Consolas" w:hAnsi="Consolas" w:cs="Consolas"/>
+          <w:b/>
+          <w:bCs/>
+          <w:color w:val="7F0055"/>
+          <w:sz w:val="20"/>
+          <w:szCs w:val="20"/>
+          <w:lang w:val="fr-FR"/>
+        </w:rPr>
+        <w:t>float</w:t>
+      </w:r>
+      <w:r>
+        <w:rPr>
+          <w:rFonts w:ascii="Consolas" w:hAnsi="Consolas" w:cs="Consolas"/>
+          <w:color w:val="000000"/>
+          <w:sz w:val="20"/>
+          <w:szCs w:val="20"/>
+          <w:lang w:val="fr-FR"/>
+        </w:rPr>
+        <w:t xml:space="preserve"> value = 0;</w:t>
+      </w:r>
+    </w:p>
+    <w:p>
+      <w:pPr>
+        <w:autoSpaceDE w:val="0"/>
+        <w:autoSpaceDN w:val="0"/>
+        <w:adjustRightInd w:val="0"/>
+        <w:spacing w:after="0" w:line="240" w:lineRule="auto"/>
+        <w:rPr>
+          <w:rFonts w:ascii="Consolas" w:hAnsi="Consolas" w:cs="Consolas"/>
+          <w:sz w:val="20"/>
+          <w:szCs w:val="20"/>
+          <w:lang w:val="fr-FR"/>
+        </w:rPr>
+      </w:pPr>
+      <w:r>
+        <w:rPr>
+          <w:rFonts w:ascii="Consolas" w:hAnsi="Consolas" w:cs="Consolas"/>
+          <w:color w:val="005032"/>
+          <w:sz w:val="20"/>
+          <w:szCs w:val="20"/>
+          <w:lang w:val="fr-FR"/>
+        </w:rPr>
+        <w:t>uint32_t</w:t>
+      </w:r>
+      <w:r>
+        <w:rPr>
+          <w:rFonts w:ascii="Consolas" w:hAnsi="Consolas" w:cs="Consolas"/>
+          <w:color w:val="000000"/>
+          <w:sz w:val="20"/>
+          <w:szCs w:val="20"/>
+          <w:lang w:val="fr-FR"/>
+        </w:rPr>
+        <w:t xml:space="preserve"> t = 0;</w:t>
+      </w:r>
+    </w:p>
+    <w:p>
+      <w:pPr>
+        <w:rPr>
+          <w:lang w:val="en-US"/>
+        </w:rPr>
+      </w:pPr>
+      <w:r>
+        <w:rPr>
+          <w:rFonts w:ascii="Consolas" w:hAnsi="Consolas" w:cs="Consolas"/>
+          <w:color w:val="3F7F5F"/>
+          <w:sz w:val="20"/>
+          <w:szCs w:val="20"/>
+        </w:rPr>
+        <w:t>/* USER CODE END PV */</w:t>
+      </w:r>
+    </w:p>
+    <w:p>
+      <w:pPr>
+        <w:rPr>
+          <w:lang w:val="en-US"/>
+        </w:rPr>
+      </w:pPr>
+    </w:p>
+    <w:p>
+      <w:pPr>
+        <w:autoSpaceDE w:val="0"/>
+        <w:autoSpaceDN w:val="0"/>
+        <w:adjustRightInd w:val="0"/>
+        <w:spacing w:after="0" w:line="240" w:lineRule="auto"/>
+        <w:rPr>
+          <w:rFonts w:ascii="Consolas" w:hAnsi="Consolas" w:cs="Consolas"/>
+          <w:sz w:val="20"/>
+          <w:szCs w:val="20"/>
+          <w:lang w:val="en-US"/>
+        </w:rPr>
+      </w:pPr>
+      <w:r>
+        <w:rPr>
+          <w:rFonts w:ascii="Consolas" w:hAnsi="Consolas" w:cs="Consolas"/>
+          <w:color w:val="3F7F5F"/>
+          <w:sz w:val="20"/>
+          <w:szCs w:val="20"/>
+          <w:lang w:val="en-US"/>
+        </w:rPr>
+        <w:t>/* USER CODE BEGIN 2 */</w:t>
+      </w:r>
+    </w:p>
+    <w:p>
+      <w:pPr>
+        <w:autoSpaceDE w:val="0"/>
+        <w:autoSpaceDN w:val="0"/>
+        <w:adjustRightInd w:val="0"/>
+        <w:spacing w:after="0" w:line="240" w:lineRule="auto"/>
+        <w:rPr>
+          <w:rFonts w:ascii="Consolas" w:hAnsi="Consolas" w:cs="Consolas"/>
+          <w:sz w:val="20"/>
+          <w:szCs w:val="20"/>
+          <w:lang w:val="en-US"/>
+        </w:rPr>
+      </w:pPr>
+      <w:r>
+        <w:rPr>
+          <w:rFonts w:ascii="Consolas" w:hAnsi="Consolas" w:cs="Consolas"/>
+          <w:color w:val="000000"/>
+          <w:sz w:val="20"/>
+          <w:szCs w:val="20"/>
+          <w:lang w:val="en-US"/>
+        </w:rPr>
+        <w:t xml:space="preserve">  HAL_DAC_Start(&amp;hdac, DAC_CHANNEL_1);</w:t>
+      </w:r>
+    </w:p>
+    <w:p>
+      <w:pPr>
+        <w:autoSpaceDE w:val="0"/>
+        <w:autoSpaceDN w:val="0"/>
+        <w:adjustRightInd w:val="0"/>
+        <w:spacing w:after="0" w:line="240" w:lineRule="auto"/>
+        <w:rPr>
+          <w:rFonts w:ascii="Consolas" w:hAnsi="Consolas" w:cs="Consolas"/>
+          <w:sz w:val="20"/>
+          <w:szCs w:val="20"/>
+          <w:lang w:val="en-US"/>
+        </w:rPr>
+      </w:pPr>
+      <w:r>
+        <w:rPr>
+          <w:rFonts w:ascii="Consolas" w:hAnsi="Consolas" w:cs="Consolas"/>
+          <w:color w:val="000000"/>
+          <w:sz w:val="20"/>
+          <w:szCs w:val="20"/>
+          <w:lang w:val="en-US"/>
+        </w:rPr>
+        <w:t xml:space="preserve">  HAL_DAC_SetValue(&amp;hdac, DAC_CHANNEL_1, DAC_ALIGN_12B_R, valDAC);</w:t>
+      </w:r>
+    </w:p>
+    <w:p>
+      <w:pPr>
+        <w:autoSpaceDE w:val="0"/>
+        <w:autoSpaceDN w:val="0"/>
+        <w:adjustRightInd w:val="0"/>
+        <w:spacing w:after="0" w:line="240" w:lineRule="auto"/>
+        <w:rPr>
+          <w:rFonts w:ascii="Consolas" w:hAnsi="Consolas" w:cs="Consolas"/>
+          <w:sz w:val="20"/>
+          <w:szCs w:val="20"/>
+          <w:lang w:val="en-US"/>
+        </w:rPr>
+      </w:pPr>
+      <w:r>
+        <w:rPr>
+          <w:rFonts w:ascii="Consolas" w:hAnsi="Consolas" w:cs="Consolas"/>
+          <w:color w:val="000000"/>
+          <w:sz w:val="20"/>
+          <w:szCs w:val="20"/>
+          <w:lang w:val="en-US"/>
+        </w:rPr>
+        <w:t xml:space="preserve">  </w:t>
+      </w:r>
+      <w:r>
+        <w:rPr>
+          <w:rFonts w:ascii="Consolas" w:hAnsi="Consolas" w:cs="Consolas"/>
+          <w:color w:val="3F7F5F"/>
+          <w:sz w:val="20"/>
+          <w:szCs w:val="20"/>
+          <w:lang w:val="en-US"/>
+        </w:rPr>
+        <w:t>/* USER CODE END 2 */</w:t>
+      </w:r>
+    </w:p>
+    <w:p>
+      <w:pPr>
+        <w:autoSpaceDE w:val="0"/>
+        <w:autoSpaceDN w:val="0"/>
+        <w:adjustRightInd w:val="0"/>
+        <w:spacing w:after="0" w:line="240" w:lineRule="auto"/>
+        <w:rPr>
+          <w:rFonts w:ascii="Consolas" w:hAnsi="Consolas" w:cs="Consolas"/>
+          <w:sz w:val="20"/>
+          <w:szCs w:val="20"/>
+          <w:lang w:val="en-US"/>
+        </w:rPr>
+      </w:pPr>
+    </w:p>
+    <w:p>
+      <w:pPr>
+        <w:autoSpaceDE w:val="0"/>
+        <w:autoSpaceDN w:val="0"/>
+        <w:adjustRightInd w:val="0"/>
+        <w:spacing w:after="0" w:line="240" w:lineRule="auto"/>
+        <w:rPr>
+          <w:rFonts w:ascii="Consolas" w:hAnsi="Consolas" w:cs="Consolas"/>
+          <w:sz w:val="20"/>
+          <w:szCs w:val="20"/>
+          <w:lang w:val="en-US"/>
+        </w:rPr>
+      </w:pPr>
+      <w:r>
+        <w:rPr>
+          <w:rFonts w:ascii="Consolas" w:hAnsi="Consolas" w:cs="Consolas"/>
+          <w:color w:val="000000"/>
+          <w:sz w:val="20"/>
+          <w:szCs w:val="20"/>
+          <w:lang w:val="en-US"/>
+        </w:rPr>
+        <w:lastRenderedPageBreak/>
+        <w:t xml:space="preserve">  </w:t>
+      </w:r>
+      <w:r>
+        <w:rPr>
+          <w:rFonts w:ascii="Consolas" w:hAnsi="Consolas" w:cs="Consolas"/>
+          <w:color w:val="3F7F5F"/>
+          <w:sz w:val="20"/>
+          <w:szCs w:val="20"/>
+          <w:lang w:val="en-US"/>
+        </w:rPr>
+        <w:t>/* Infinite loop */</w:t>
+      </w:r>
+    </w:p>
+    <w:p>
+      <w:pPr>
+        <w:autoSpaceDE w:val="0"/>
+        <w:autoSpaceDN w:val="0"/>
+        <w:adjustRightInd w:val="0"/>
+        <w:spacing w:after="0" w:line="240" w:lineRule="auto"/>
+        <w:rPr>
+          <w:rFonts w:ascii="Consolas" w:hAnsi="Consolas" w:cs="Consolas"/>
+          <w:sz w:val="20"/>
+          <w:szCs w:val="20"/>
+          <w:lang w:val="en-US"/>
+        </w:rPr>
+      </w:pPr>
+      <w:r>
+        <w:rPr>
+          <w:rFonts w:ascii="Consolas" w:hAnsi="Consolas" w:cs="Consolas"/>
+          <w:color w:val="000000"/>
+          <w:sz w:val="20"/>
+          <w:szCs w:val="20"/>
+          <w:lang w:val="en-US"/>
+        </w:rPr>
+        <w:t xml:space="preserve">  </w:t>
+      </w:r>
+      <w:r>
+        <w:rPr>
+          <w:rFonts w:ascii="Consolas" w:hAnsi="Consolas" w:cs="Consolas"/>
+          <w:color w:val="3F7F5F"/>
+          <w:sz w:val="20"/>
+          <w:szCs w:val="20"/>
+          <w:lang w:val="en-US"/>
+        </w:rPr>
+        <w:t>/* USER CODE BEGIN WHILE */</w:t>
+      </w:r>
+    </w:p>
+    <w:p>
+      <w:pPr>
+        <w:autoSpaceDE w:val="0"/>
+        <w:autoSpaceDN w:val="0"/>
+        <w:adjustRightInd w:val="0"/>
+        <w:spacing w:after="0" w:line="240" w:lineRule="auto"/>
+        <w:rPr>
+          <w:rFonts w:ascii="Consolas" w:hAnsi="Consolas" w:cs="Consolas"/>
+          <w:sz w:val="20"/>
+          <w:szCs w:val="20"/>
+          <w:lang w:val="en-US"/>
+        </w:rPr>
+      </w:pPr>
+      <w:r>
+        <w:rPr>
+          <w:rFonts w:ascii="Consolas" w:hAnsi="Consolas" w:cs="Consolas"/>
+          <w:color w:val="000000"/>
+          <w:sz w:val="20"/>
+          <w:szCs w:val="20"/>
+          <w:lang w:val="en-US"/>
+        </w:rPr>
+        <w:t xml:space="preserve">  </w:t>
+      </w:r>
+      <w:r>
+        <w:rPr>
+          <w:rFonts w:ascii="Consolas" w:hAnsi="Consolas" w:cs="Consolas"/>
+          <w:b/>
+          <w:bCs/>
+          <w:color w:val="7F0055"/>
+          <w:sz w:val="20"/>
+          <w:szCs w:val="20"/>
+          <w:lang w:val="en-US"/>
+        </w:rPr>
+        <w:t>while</w:t>
+      </w:r>
+      <w:r>
+        <w:rPr>
+          <w:rFonts w:ascii="Consolas" w:hAnsi="Consolas" w:cs="Consolas"/>
+          <w:color w:val="000000"/>
+          <w:sz w:val="20"/>
+          <w:szCs w:val="20"/>
+          <w:lang w:val="en-US"/>
+        </w:rPr>
+        <w:t xml:space="preserve"> (1)</w:t>
+      </w:r>
+    </w:p>
+    <w:p>
+      <w:pPr>
+        <w:autoSpaceDE w:val="0"/>
+        <w:autoSpaceDN w:val="0"/>
+        <w:adjustRightInd w:val="0"/>
+        <w:spacing w:after="0" w:line="240" w:lineRule="auto"/>
+        <w:rPr>
+          <w:rFonts w:ascii="Consolas" w:hAnsi="Consolas" w:cs="Consolas"/>
+          <w:sz w:val="20"/>
+          <w:szCs w:val="20"/>
+          <w:lang w:val="en-US"/>
+        </w:rPr>
+      </w:pPr>
+      <w:r>
+        <w:rPr>
+          <w:rFonts w:ascii="Consolas" w:hAnsi="Consolas" w:cs="Consolas"/>
+          <w:color w:val="000000"/>
+          <w:sz w:val="20"/>
+          <w:szCs w:val="20"/>
+          <w:lang w:val="en-US"/>
+        </w:rPr>
+        <w:t xml:space="preserve">  {</w:t>
+      </w:r>
+    </w:p>
+    <w:p>
+      <w:pPr>
+        <w:autoSpaceDE w:val="0"/>
+        <w:autoSpaceDN w:val="0"/>
+        <w:adjustRightInd w:val="0"/>
+        <w:spacing w:after="0" w:line="240" w:lineRule="auto"/>
+        <w:rPr>
+          <w:rFonts w:ascii="Consolas" w:hAnsi="Consolas" w:cs="Consolas"/>
+          <w:sz w:val="20"/>
+          <w:szCs w:val="20"/>
+          <w:lang w:val="en-US"/>
+        </w:rPr>
+      </w:pPr>
+      <w:r>
+        <w:rPr>
+          <w:rFonts w:ascii="Consolas" w:hAnsi="Consolas" w:cs="Consolas"/>
+          <w:color w:val="000000"/>
+          <w:sz w:val="20"/>
+          <w:szCs w:val="20"/>
+          <w:lang w:val="en-US"/>
+        </w:rPr>
+        <w:t xml:space="preserve">    </w:t>
+      </w:r>
+      <w:r>
+        <w:rPr>
+          <w:rFonts w:ascii="Consolas" w:hAnsi="Consolas" w:cs="Consolas"/>
+          <w:color w:val="3F7F5F"/>
+          <w:sz w:val="20"/>
+          <w:szCs w:val="20"/>
+          <w:lang w:val="en-US"/>
+        </w:rPr>
+        <w:t>/* USER CODE END WHILE */</w:t>
+      </w:r>
+    </w:p>
+    <w:p>
+      <w:pPr>
+        <w:autoSpaceDE w:val="0"/>
+        <w:autoSpaceDN w:val="0"/>
+        <w:adjustRightInd w:val="0"/>
+        <w:spacing w:after="0" w:line="240" w:lineRule="auto"/>
+        <w:rPr>
+          <w:rFonts w:ascii="Consolas" w:hAnsi="Consolas" w:cs="Consolas"/>
+          <w:sz w:val="20"/>
+          <w:szCs w:val="20"/>
+          <w:lang w:val="en-US"/>
+        </w:rPr>
+      </w:pPr>
+      <w:r>
+        <w:rPr>
+          <w:rFonts w:ascii="Consolas" w:hAnsi="Consolas" w:cs="Consolas"/>
+          <w:color w:val="000000"/>
+          <w:sz w:val="20"/>
+          <w:szCs w:val="20"/>
+          <w:lang w:val="en-US"/>
+        </w:rPr>
+        <w:tab/>
+        <w:t xml:space="preserve">  value = 2000*</w:t>
+      </w:r>
+      <w:r>
+        <w:rPr>
+          <w:rFonts w:ascii="Consolas" w:hAnsi="Consolas" w:cs="Consolas"/>
+          <w:b/>
+          <w:bCs/>
+          <w:color w:val="642880"/>
+          <w:sz w:val="20"/>
+          <w:szCs w:val="20"/>
+          <w:lang w:val="en-US"/>
+        </w:rPr>
+        <w:t>sin</w:t>
+      </w:r>
+      <w:r>
+        <w:rPr>
+          <w:rFonts w:ascii="Consolas" w:hAnsi="Consolas" w:cs="Consolas"/>
+          <w:color w:val="000000"/>
+          <w:sz w:val="20"/>
+          <w:szCs w:val="20"/>
+          <w:lang w:val="en-US"/>
+        </w:rPr>
+        <w:t>(2*3.14159*t*0.001) + 2000;</w:t>
+      </w:r>
+    </w:p>
+    <w:p>
+      <w:pPr>
+        <w:autoSpaceDE w:val="0"/>
+        <w:autoSpaceDN w:val="0"/>
+        <w:adjustRightInd w:val="0"/>
+        <w:spacing w:after="0" w:line="240" w:lineRule="auto"/>
+        <w:rPr>
+          <w:rFonts w:ascii="Consolas" w:hAnsi="Consolas" w:cs="Consolas"/>
+          <w:sz w:val="20"/>
+          <w:szCs w:val="20"/>
+          <w:lang w:val="en-US"/>
+        </w:rPr>
+      </w:pPr>
+      <w:r>
+        <w:rPr>
+          <w:rFonts w:ascii="Consolas" w:hAnsi="Consolas" w:cs="Consolas"/>
+          <w:color w:val="000000"/>
+          <w:sz w:val="20"/>
+          <w:szCs w:val="20"/>
+          <w:lang w:val="en-US"/>
+        </w:rPr>
+        <w:tab/>
+        <w:t xml:space="preserve">  valDAC = (</w:t>
+      </w:r>
+      <w:r>
+        <w:rPr>
+          <w:rFonts w:ascii="Consolas" w:hAnsi="Consolas" w:cs="Consolas"/>
+          <w:color w:val="005032"/>
+          <w:sz w:val="20"/>
+          <w:szCs w:val="20"/>
+          <w:lang w:val="en-US"/>
+        </w:rPr>
+        <w:t>uint32_t</w:t>
+      </w:r>
+      <w:r>
+        <w:rPr>
+          <w:rFonts w:ascii="Consolas" w:hAnsi="Consolas" w:cs="Consolas"/>
+          <w:color w:val="000000"/>
+          <w:sz w:val="20"/>
+          <w:szCs w:val="20"/>
+          <w:lang w:val="en-US"/>
+        </w:rPr>
+        <w:t>) value;</w:t>
+      </w:r>
+    </w:p>
+    <w:p>
+      <w:pPr>
+        <w:autoSpaceDE w:val="0"/>
+        <w:autoSpaceDN w:val="0"/>
+        <w:adjustRightInd w:val="0"/>
+        <w:spacing w:after="0" w:line="240" w:lineRule="auto"/>
+        <w:rPr>
+          <w:rFonts w:ascii="Consolas" w:hAnsi="Consolas" w:cs="Consolas"/>
+          <w:sz w:val="20"/>
+          <w:szCs w:val="20"/>
+          <w:lang w:val="en-US"/>
+        </w:rPr>
+      </w:pPr>
+      <w:r>
+        <w:rPr>
+          <w:rFonts w:ascii="Consolas" w:hAnsi="Consolas" w:cs="Consolas"/>
+          <w:color w:val="000000"/>
+          <w:sz w:val="20"/>
+          <w:szCs w:val="20"/>
+          <w:lang w:val="en-US"/>
+        </w:rPr>
+        <w:tab/>
+        <w:t xml:space="preserve">  HAL_DAC_SetValue(&amp;hdac, DAC_CHANNEL_1, DAC_ALIGN_12B_R, valDAC);</w:t>
+      </w:r>
+    </w:p>
+    <w:p>
+      <w:pPr>
+        <w:autoSpaceDE w:val="0"/>
+        <w:autoSpaceDN w:val="0"/>
+        <w:adjustRightInd w:val="0"/>
+        <w:spacing w:after="0" w:line="240" w:lineRule="auto"/>
+        <w:rPr>
+          <w:rFonts w:ascii="Consolas" w:hAnsi="Consolas" w:cs="Consolas"/>
+          <w:sz w:val="20"/>
+          <w:szCs w:val="20"/>
+          <w:lang w:val="en-US"/>
+        </w:rPr>
+      </w:pPr>
+      <w:r>
+        <w:rPr>
+          <w:rFonts w:ascii="Consolas" w:hAnsi="Consolas" w:cs="Consolas"/>
+          <w:color w:val="000000"/>
+          <w:sz w:val="20"/>
+          <w:szCs w:val="20"/>
+          <w:lang w:val="en-US"/>
+        </w:rPr>
+        <w:tab/>
+        <w:t xml:space="preserve">  t++;</w:t>
+      </w:r>
+    </w:p>
+    <w:p>
+      <w:pPr>
+        <w:autoSpaceDE w:val="0"/>
+        <w:autoSpaceDN w:val="0"/>
+        <w:adjustRightInd w:val="0"/>
+        <w:spacing w:after="0" w:line="240" w:lineRule="auto"/>
+        <w:rPr>
+          <w:rFonts w:ascii="Consolas" w:hAnsi="Consolas" w:cs="Consolas"/>
+          <w:sz w:val="20"/>
+          <w:szCs w:val="20"/>
+          <w:lang w:val="en-US"/>
+        </w:rPr>
+      </w:pPr>
+      <w:r>
+        <w:rPr>
+          <w:rFonts w:ascii="Consolas" w:hAnsi="Consolas" w:cs="Consolas"/>
+          <w:color w:val="000000"/>
+          <w:sz w:val="20"/>
+          <w:szCs w:val="20"/>
+          <w:lang w:val="en-US"/>
+        </w:rPr>
+        <w:tab/>
+        <w:t xml:space="preserve">  HAL_Delay(1);</w:t>
+      </w:r>
+    </w:p>
+    <w:p>
+      <w:pPr>
+        <w:autoSpaceDE w:val="0"/>
+        <w:autoSpaceDN w:val="0"/>
+        <w:adjustRightInd w:val="0"/>
+        <w:spacing w:after="0" w:line="240" w:lineRule="auto"/>
+        <w:rPr>
+          <w:rFonts w:ascii="Consolas" w:hAnsi="Consolas" w:cs="Consolas"/>
+          <w:sz w:val="20"/>
+          <w:szCs w:val="20"/>
+        </w:rPr>
+      </w:pPr>
+      <w:r>
+        <w:rPr>
+          <w:rFonts w:ascii="Consolas" w:hAnsi="Consolas" w:cs="Consolas"/>
+          <w:color w:val="000000"/>
+          <w:sz w:val="20"/>
+          <w:szCs w:val="20"/>
+          <w:lang w:val="en-US"/>
+        </w:rPr>
+        <w:t xml:space="preserve">    </w:t>
+      </w:r>
+      <w:r>
+        <w:rPr>
+          <w:rFonts w:ascii="Consolas" w:hAnsi="Consolas" w:cs="Consolas"/>
+          <w:color w:val="3F7F5F"/>
+          <w:sz w:val="20"/>
+          <w:szCs w:val="20"/>
+        </w:rPr>
+        <w:t>/* USER CODE BEGIN 3 */</w:t>
+      </w:r>
+    </w:p>
+    <w:p>
+      <w:r>
+        <w:rPr>
+          <w:rFonts w:ascii="Consolas" w:hAnsi="Consolas" w:cs="Consolas"/>
+          <w:color w:val="000000"/>
+          <w:sz w:val="20"/>
+          <w:szCs w:val="20"/>
+        </w:rPr>
+        <w:t xml:space="preserve">  }</w:t>
+      </w:r>
+    </w:p>
+    <w:p/>
+    <w:p>
+      <w:r>
+        <w:rPr>
+          <w:noProof/>
+        </w:rPr>
+        <w:drawing>
+          <wp:inline distT="0" distB="0" distL="0" distR="0" wp14:anchorId="593D4D37" wp14:editId="3A6F9C90">
+            <wp:extent cx="5612130" cy="2362835"/>
+            <wp:effectExtent l="0" t="0" r="7620" b="0"/>
+            <wp:docPr id="5" name="Imagen 5"/>
+            <wp:cNvGraphicFramePr>
+              <a:graphicFrameLocks xmlns:a="http://schemas.openxmlformats.org/drawingml/2006/main" noChangeAspect="1"/>
+            </wp:cNvGraphicFramePr>
+            <a:graphic xmlns:a="http://schemas.openxmlformats.org/drawingml/2006/main">
+              <a:graphicData uri="http://schemas.openxmlformats.org/drawingml/2006/picture">
+                <pic:pic xmlns:pic="http://schemas.openxmlformats.org/drawingml/2006/picture">
+                  <pic:nvPicPr>
+                    <pic:cNvPr id="1" name=""/>
+                    <pic:cNvPicPr/>
+                  </pic:nvPicPr>
+                  <pic:blipFill>
+                    <a:blip r:embed="rId8"/>
+                    <a:stretch>
+                      <a:fillRect/>
+                    </a:stretch>
+                  </pic:blipFill>
+                  <pic:spPr>
+                    <a:xfrm>
+                      <a:off x="0" y="0"/>
+                      <a:ext cx="5612130" cy="2362835"/>
+                    </a:xfrm>
+                    <a:prstGeom prst="rect">
+                      <a:avLst/>
+                    </a:prstGeom>
+                  </pic:spPr>
+                </pic:pic>
+              </a:graphicData>
+            </a:graphic>
+          </wp:inline>
+        </w:drawing>
+      </w:r>
+    </w:p>
     <w:sectPr>
       <w:pgSz w:w="12240" w:h="15840"/>
       <w:pgMar w:top="1417" w:right="1701" w:bottom="1417" w:left="1701" w:header="708" w:footer="708" w:gutter="0"/>

</xml_diff>